<commit_message>
modify CSS - RA
</commit_message>
<xml_diff>
--- a/Project_Screenshots.docx
+++ b/Project_Screenshots.docx
@@ -5,10 +5,10 @@
     <w:p>
       <w:r>
         <w:drawing>
-          <wp:inline distT="0" distB="0" distL="0" distR="0" wp14:anchorId="5972153F" wp14:editId="245167A6">
+          <wp:inline distT="0" distB="0" distL="0" distR="0" wp14:anchorId="4EE71826" wp14:editId="30A065CB">
             <wp:extent cx="5943600" cy="3341370"/>
             <wp:effectExtent l="0" t="0" r="0" b="0"/>
-            <wp:docPr id="649388056" name="Picture 1"/>
+            <wp:docPr id="951233460" name="Picture 1"/>
             <wp:cNvGraphicFramePr>
               <a:graphicFrameLocks xmlns:a="http://schemas.openxmlformats.org/drawingml/2006/main" noChangeAspect="1"/>
             </wp:cNvGraphicFramePr>
@@ -16,7 +16,7 @@
               <a:graphicData uri="http://schemas.openxmlformats.org/drawingml/2006/picture">
                 <pic:pic xmlns:pic="http://schemas.openxmlformats.org/drawingml/2006/picture">
                   <pic:nvPicPr>
-                    <pic:cNvPr id="649388056" name=""/>
+                    <pic:cNvPr id="951233460" name=""/>
                     <pic:cNvPicPr/>
                   </pic:nvPicPr>
                   <pic:blipFill>
@@ -40,32 +40,27 @@
           </wp:inline>
         </w:drawing>
       </w:r>
-    </w:p>
-    <w:p>
-      <w:r>
-        <w:t>Fig</w:t>
-      </w:r>
-      <w:r>
-        <w:t xml:space="preserve"> </w:t>
-      </w:r>
-      <w:r>
-        <w:t xml:space="preserve">1: </w:t>
-      </w:r>
-      <w:r>
-        <w:t xml:space="preserve">Launching </w:t>
-      </w:r>
-      <w:r>
-        <w:t>the application</w:t>
+      <w:r>
+        <w:t>F</w:t>
+      </w:r>
+      <w:r>
+        <w:t>ig 1</w:t>
+      </w:r>
+      <w:r>
+        <w:t xml:space="preserve"> – </w:t>
+      </w:r>
+      <w:r>
+        <w:t>Launching the application</w:t>
       </w:r>
     </w:p>
     <w:p/>
     <w:p>
       <w:r>
         <w:drawing>
-          <wp:inline distT="0" distB="0" distL="0" distR="0" wp14:anchorId="10A7D977" wp14:editId="69FBDFAF">
+          <wp:inline distT="0" distB="0" distL="0" distR="0" wp14:anchorId="515883AF" wp14:editId="46C97238">
             <wp:extent cx="5943600" cy="3341370"/>
             <wp:effectExtent l="0" t="0" r="0" b="0"/>
-            <wp:docPr id="1251862317" name="Picture 1"/>
+            <wp:docPr id="1814195138" name="Picture 1"/>
             <wp:cNvGraphicFramePr>
               <a:graphicFrameLocks xmlns:a="http://schemas.openxmlformats.org/drawingml/2006/main" noChangeAspect="1"/>
             </wp:cNvGraphicFramePr>
@@ -73,7 +68,7 @@
               <a:graphicData uri="http://schemas.openxmlformats.org/drawingml/2006/picture">
                 <pic:pic xmlns:pic="http://schemas.openxmlformats.org/drawingml/2006/picture">
                   <pic:nvPicPr>
-                    <pic:cNvPr id="1251862317" name=""/>
+                    <pic:cNvPr id="1814195138" name=""/>
                     <pic:cNvPicPr/>
                   </pic:nvPicPr>
                   <pic:blipFill>
@@ -99,27 +94,13 @@
       </w:r>
       <w:r>
         <w:br/>
-      </w:r>
-      <w:r>
-        <w:t>F</w:t>
-      </w:r>
-      <w:r>
-        <w:t xml:space="preserve">ig 2: </w:t>
-      </w:r>
-      <w:r>
-        <w:t xml:space="preserve">After </w:t>
-      </w:r>
-      <w:r>
-        <w:t>clicking three times</w:t>
-      </w:r>
-      <w:r>
-        <w:t xml:space="preserve"> on the Add </w:t>
-      </w:r>
-      <w:r>
-        <w:t xml:space="preserve">Task </w:t>
-      </w:r>
-      <w:r>
-        <w:t>button</w:t>
+        <w:t>Fig 2</w:t>
+      </w:r>
+      <w:r>
+        <w:t xml:space="preserve"> – </w:t>
+      </w:r>
+      <w:r>
+        <w:t>After clicking four times on the “Add Task” button</w:t>
       </w:r>
     </w:p>
     <w:p/>
@@ -127,10 +108,10 @@
       <w:r>
         <w:lastRenderedPageBreak/>
         <w:drawing>
-          <wp:inline distT="0" distB="0" distL="0" distR="0" wp14:anchorId="5C378BCC" wp14:editId="2DAB73E6">
+          <wp:inline distT="0" distB="0" distL="0" distR="0" wp14:anchorId="4FEFEBDE" wp14:editId="12AF456A">
             <wp:extent cx="5943600" cy="3341370"/>
             <wp:effectExtent l="0" t="0" r="0" b="0"/>
-            <wp:docPr id="1586786345" name="Picture 1"/>
+            <wp:docPr id="693148425" name="Picture 1"/>
             <wp:cNvGraphicFramePr>
               <a:graphicFrameLocks xmlns:a="http://schemas.openxmlformats.org/drawingml/2006/main" noChangeAspect="1"/>
             </wp:cNvGraphicFramePr>
@@ -138,7 +119,7 @@
               <a:graphicData uri="http://schemas.openxmlformats.org/drawingml/2006/picture">
                 <pic:pic xmlns:pic="http://schemas.openxmlformats.org/drawingml/2006/picture">
                   <pic:nvPicPr>
-                    <pic:cNvPr id="1586786345" name=""/>
+                    <pic:cNvPr id="693148425" name=""/>
                     <pic:cNvPicPr/>
                   </pic:nvPicPr>
                   <pic:blipFill>
@@ -162,22 +143,29 @@
           </wp:inline>
         </w:drawing>
       </w:r>
-      <w:r>
-        <w:br/>
-        <w:t xml:space="preserve">Fig 3: </w:t>
-      </w:r>
-      <w:r>
-        <w:t>After modifying the first element (Task 1)</w:t>
+    </w:p>
+    <w:p>
+      <w:r>
+        <w:t>Fig 3</w:t>
+      </w:r>
+      <w:r>
+        <w:t xml:space="preserve"> – </w:t>
+      </w:r>
+      <w:r>
+        <w:t xml:space="preserve">Modifying </w:t>
+      </w:r>
+      <w:r>
+        <w:t>the “task description” of the third element</w:t>
       </w:r>
     </w:p>
     <w:p/>
     <w:p>
       <w:r>
         <w:drawing>
-          <wp:inline distT="0" distB="0" distL="0" distR="0" wp14:anchorId="481A6533" wp14:editId="41B00E8C">
+          <wp:inline distT="0" distB="0" distL="0" distR="0" wp14:anchorId="515530C9" wp14:editId="0DDFF3ED">
             <wp:extent cx="5943600" cy="3341370"/>
             <wp:effectExtent l="0" t="0" r="0" b="0"/>
-            <wp:docPr id="1862126844" name="Picture 1"/>
+            <wp:docPr id="1125072679" name="Picture 1"/>
             <wp:cNvGraphicFramePr>
               <a:graphicFrameLocks xmlns:a="http://schemas.openxmlformats.org/drawingml/2006/main" noChangeAspect="1"/>
             </wp:cNvGraphicFramePr>
@@ -185,7 +173,7 @@
               <a:graphicData uri="http://schemas.openxmlformats.org/drawingml/2006/picture">
                 <pic:pic xmlns:pic="http://schemas.openxmlformats.org/drawingml/2006/picture">
                   <pic:nvPicPr>
-                    <pic:cNvPr id="1862126844" name=""/>
+                    <pic:cNvPr id="1125072679" name=""/>
                     <pic:cNvPicPr/>
                   </pic:nvPicPr>
                   <pic:blipFill>
@@ -211,10 +199,13 @@
       </w:r>
       <w:r>
         <w:br/>
-        <w:t>Fig 4: Picking a date</w:t>
-      </w:r>
-      <w:r>
-        <w:t xml:space="preserve"> </w:t>
+        <w:t>Fig 4</w:t>
+      </w:r>
+      <w:r>
+        <w:t xml:space="preserve"> – </w:t>
+      </w:r>
+      <w:r>
+        <w:t>After modifying the “task description” of the third element</w:t>
       </w:r>
     </w:p>
     <w:p/>
@@ -222,10 +213,10 @@
       <w:r>
         <w:lastRenderedPageBreak/>
         <w:drawing>
-          <wp:inline distT="0" distB="0" distL="0" distR="0" wp14:anchorId="2000346E" wp14:editId="02276644">
+          <wp:inline distT="0" distB="0" distL="0" distR="0" wp14:anchorId="5BEECC9E" wp14:editId="62FA8E4E">
             <wp:extent cx="5943600" cy="3341370"/>
             <wp:effectExtent l="0" t="0" r="0" b="0"/>
-            <wp:docPr id="554739545" name="Picture 1"/>
+            <wp:docPr id="161359774" name="Picture 1"/>
             <wp:cNvGraphicFramePr>
               <a:graphicFrameLocks xmlns:a="http://schemas.openxmlformats.org/drawingml/2006/main" noChangeAspect="1"/>
             </wp:cNvGraphicFramePr>
@@ -233,7 +224,7 @@
               <a:graphicData uri="http://schemas.openxmlformats.org/drawingml/2006/picture">
                 <pic:pic xmlns:pic="http://schemas.openxmlformats.org/drawingml/2006/picture">
                   <pic:nvPicPr>
-                    <pic:cNvPr id="554739545" name=""/>
+                    <pic:cNvPr id="161359774" name=""/>
                     <pic:cNvPicPr/>
                   </pic:nvPicPr>
                   <pic:blipFill>
@@ -259,10 +250,108 @@
       </w:r>
       <w:r>
         <w:br/>
-        <w:t xml:space="preserve">fig 4: </w:t>
-      </w:r>
-      <w:r>
-        <w:t>After deleting the last element (Task 3)</w:t>
+        <w:t>Fig 5</w:t>
+      </w:r>
+      <w:r>
+        <w:t xml:space="preserve"> – </w:t>
+      </w:r>
+      <w:r>
+        <w:t>Picking a date</w:t>
+      </w:r>
+      <w:r>
+        <w:t xml:space="preserve"> (second element)</w:t>
+      </w:r>
+    </w:p>
+    <w:p/>
+    <w:p>
+      <w:r>
+        <w:drawing>
+          <wp:inline distT="0" distB="0" distL="0" distR="0" wp14:anchorId="0CB8BF3B" wp14:editId="4057F36C">
+            <wp:extent cx="5943600" cy="3341370"/>
+            <wp:effectExtent l="0" t="0" r="0" b="0"/>
+            <wp:docPr id="578260947" name="Picture 1"/>
+            <wp:cNvGraphicFramePr>
+              <a:graphicFrameLocks xmlns:a="http://schemas.openxmlformats.org/drawingml/2006/main" noChangeAspect="1"/>
+            </wp:cNvGraphicFramePr>
+            <a:graphic xmlns:a="http://schemas.openxmlformats.org/drawingml/2006/main">
+              <a:graphicData uri="http://schemas.openxmlformats.org/drawingml/2006/picture">
+                <pic:pic xmlns:pic="http://schemas.openxmlformats.org/drawingml/2006/picture">
+                  <pic:nvPicPr>
+                    <pic:cNvPr id="578260947" name=""/>
+                    <pic:cNvPicPr/>
+                  </pic:nvPicPr>
+                  <pic:blipFill>
+                    <a:blip r:embed="rId9"/>
+                    <a:stretch>
+                      <a:fillRect/>
+                    </a:stretch>
+                  </pic:blipFill>
+                  <pic:spPr>
+                    <a:xfrm>
+                      <a:off x="0" y="0"/>
+                      <a:ext cx="5943600" cy="3341370"/>
+                    </a:xfrm>
+                    <a:prstGeom prst="rect">
+                      <a:avLst/>
+                    </a:prstGeom>
+                  </pic:spPr>
+                </pic:pic>
+              </a:graphicData>
+            </a:graphic>
+          </wp:inline>
+        </w:drawing>
+      </w:r>
+      <w:r>
+        <w:br/>
+        <w:t>Fig 6 – After picking a date</w:t>
+      </w:r>
+      <w:r>
+        <w:t xml:space="preserve"> (second element)</w:t>
+      </w:r>
+    </w:p>
+    <w:p/>
+    <w:p>
+      <w:r>
+        <w:lastRenderedPageBreak/>
+        <w:drawing>
+          <wp:inline distT="0" distB="0" distL="0" distR="0" wp14:anchorId="268AE197" wp14:editId="645F373D">
+            <wp:extent cx="5943600" cy="3341370"/>
+            <wp:effectExtent l="0" t="0" r="0" b="0"/>
+            <wp:docPr id="1024735919" name="Picture 1"/>
+            <wp:cNvGraphicFramePr>
+              <a:graphicFrameLocks xmlns:a="http://schemas.openxmlformats.org/drawingml/2006/main" noChangeAspect="1"/>
+            </wp:cNvGraphicFramePr>
+            <a:graphic xmlns:a="http://schemas.openxmlformats.org/drawingml/2006/main">
+              <a:graphicData uri="http://schemas.openxmlformats.org/drawingml/2006/picture">
+                <pic:pic xmlns:pic="http://schemas.openxmlformats.org/drawingml/2006/picture">
+                  <pic:nvPicPr>
+                    <pic:cNvPr id="1024735919" name=""/>
+                    <pic:cNvPicPr/>
+                  </pic:nvPicPr>
+                  <pic:blipFill>
+                    <a:blip r:embed="rId10"/>
+                    <a:stretch>
+                      <a:fillRect/>
+                    </a:stretch>
+                  </pic:blipFill>
+                  <pic:spPr>
+                    <a:xfrm>
+                      <a:off x="0" y="0"/>
+                      <a:ext cx="5943600" cy="3341370"/>
+                    </a:xfrm>
+                    <a:prstGeom prst="rect">
+                      <a:avLst/>
+                    </a:prstGeom>
+                  </pic:spPr>
+                </pic:pic>
+              </a:graphicData>
+            </a:graphic>
+          </wp:inline>
+        </w:drawing>
+      </w:r>
+      <w:r>
+        <w:br/>
+        <w:t>Fig 7 – After removing 2 elements</w:t>
       </w:r>
     </w:p>
     <w:sectPr>
@@ -879,6 +968,7 @@
   <w:style w:type="character" w:default="1" w:styleId="DefaultParagraphFont">
     <w:name w:val="Default Paragraph Font"/>
     <w:uiPriority w:val="1"/>
+    <w:semiHidden/>
     <w:unhideWhenUsed/>
   </w:style>
   <w:style w:type="table" w:default="1" w:styleId="TableNormal">

</xml_diff>